<commit_message>
Segundo comit del proyecto completo 7-2-2024
</commit_message>
<xml_diff>
--- a/Documentacion/Git init.docx
+++ b/Documentacion/Git init.docx
@@ -268,7 +268,105 @@
         <w:rPr>
           <w:lang w:val="es-MX"/>
         </w:rPr>
-        <w:t xml:space="preserve"> (sube todos los cambios</w:t>
+        <w:t xml:space="preserve"> (</w:t>
+      </w:r>
+      <w:proofErr w:type="gramStart"/>
+      <w:r>
+        <w:rPr>
+          <w:lang w:val="es-MX"/>
+        </w:rPr>
+        <w:t>sube</w:t>
+      </w:r>
+      <w:proofErr w:type="gramEnd"/>
+      <w:r>
+        <w:rPr>
+          <w:lang w:val="es-MX"/>
+        </w:rPr>
+        <w:t xml:space="preserve"> todos los cambios)</w:t>
+      </w:r>
+    </w:p>
+    <w:p>
+      <w:pPr>
+        <w:rPr>
+          <w:lang w:val="es-MX"/>
+        </w:rPr>
+      </w:pPr>
+      <w:proofErr w:type="spellStart"/>
+      <w:r>
+        <w:rPr>
+          <w:lang w:val="es-MX"/>
+        </w:rPr>
+        <w:t>Git</w:t>
+      </w:r>
+      <w:proofErr w:type="spellEnd"/>
+      <w:r>
+        <w:rPr>
+          <w:lang w:val="es-MX"/>
+        </w:rPr>
+        <w:t xml:space="preserve"> </w:t>
+      </w:r>
+      <w:proofErr w:type="spellStart"/>
+      <w:r>
+        <w:rPr>
+          <w:lang w:val="es-MX"/>
+        </w:rPr>
+        <w:t>rm</w:t>
+      </w:r>
+      <w:proofErr w:type="spellEnd"/>
+      <w:r>
+        <w:rPr>
+          <w:lang w:val="es-MX"/>
+        </w:rPr>
+        <w:t xml:space="preserve"> –</w:t>
+      </w:r>
+      <w:proofErr w:type="spellStart"/>
+      <w:r>
+        <w:rPr>
+          <w:lang w:val="es-MX"/>
+        </w:rPr>
+        <w:t>cached</w:t>
+      </w:r>
+      <w:proofErr w:type="spellEnd"/>
+      <w:r>
+        <w:rPr>
+          <w:lang w:val="es-MX"/>
+        </w:rPr>
+        <w:t xml:space="preserve"> “archivo” saca el archivo del cache</w:t>
+      </w:r>
+    </w:p>
+    <w:p>
+      <w:pPr>
+        <w:rPr>
+          <w:lang w:val="es-MX"/>
+        </w:rPr>
+      </w:pPr>
+      <w:proofErr w:type="spellStart"/>
+      <w:r>
+        <w:rPr>
+          <w:lang w:val="es-MX"/>
+        </w:rPr>
+        <w:t>Git</w:t>
+      </w:r>
+      <w:proofErr w:type="spellEnd"/>
+      <w:r>
+        <w:rPr>
+          <w:lang w:val="es-MX"/>
+        </w:rPr>
+        <w:t xml:space="preserve"> </w:t>
+      </w:r>
+      <w:proofErr w:type="spellStart"/>
+      <w:r>
+        <w:rPr>
+          <w:lang w:val="es-MX"/>
+        </w:rPr>
+        <w:t>commit</w:t>
+      </w:r>
+      <w:proofErr w:type="spellEnd"/>
+      <w:r>
+        <w:rPr>
+          <w:lang w:val="es-MX"/>
+        </w:rPr>
+        <w:t xml:space="preserve"> –m “mensaje descriptivo de lo que comite</w:t>
       </w:r>
       <w:bookmarkStart w:id="0" w:name="_GoBack"/>
       <w:bookmarkEnd w:id="0"/>
@@ -276,8 +374,15 @@
         <w:rPr>
           <w:lang w:val="es-MX"/>
         </w:rPr>
-        <w:t>)</w:t>
-      </w:r>
+        <w:t>”</w:t>
+      </w:r>
+    </w:p>
+    <w:p>
+      <w:pPr>
+        <w:rPr>
+          <w:lang w:val="es-MX"/>
+        </w:rPr>
+      </w:pPr>
     </w:p>
     <w:sectPr>
       <w:pgSz w:w="11906" w:h="16838"/>

</xml_diff>

<commit_message>
tercer subida proyecto codo a codo
</commit_message>
<xml_diff>
--- a/Documentacion/Git init.docx
+++ b/Documentacion/Git init.docx
@@ -4,6 +4,11 @@
   <w:body>
     <w:p>
       <w:pPr>
+        <w:pStyle w:val="Prrafodelista"/>
+        <w:numPr>
+          <w:ilvl w:val="0"/>
+          <w:numId w:val="1"/>
+        </w:numPr>
         <w:rPr>
           <w:lang w:val="es-MX"/>
         </w:rPr>
@@ -39,6 +44,11 @@
     </w:p>
     <w:p>
       <w:pPr>
+        <w:pStyle w:val="Prrafodelista"/>
+        <w:numPr>
+          <w:ilvl w:val="0"/>
+          <w:numId w:val="1"/>
+        </w:numPr>
         <w:rPr>
           <w:lang w:val="es-MX"/>
         </w:rPr>
@@ -70,6 +80,12 @@
           <w:lang w:val="es-MX"/>
         </w:rPr>
         <w:t xml:space="preserve"> –</w:t>
+      </w:r>
+      <w:r>
+        <w:rPr>
+          <w:lang w:val="es-MX"/>
+        </w:rPr>
+        <w:t xml:space="preserve"> </w:t>
       </w:r>
       <w:proofErr w:type="spellStart"/>
       <w:r>
@@ -82,12 +98,16 @@
     </w:p>
     <w:p>
       <w:pPr>
-        <w:rPr>
-          <w:lang w:val="es-MX"/>
-        </w:rPr>
-      </w:pPr>
-      <w:proofErr w:type="spellStart"/>
-      <w:proofErr w:type="gramStart"/>
+        <w:pStyle w:val="Prrafodelista"/>
+        <w:numPr>
+          <w:ilvl w:val="0"/>
+          <w:numId w:val="1"/>
+        </w:numPr>
+        <w:rPr>
+          <w:lang w:val="es-MX"/>
+        </w:rPr>
+      </w:pPr>
+      <w:proofErr w:type="spellStart"/>
       <w:r>
         <w:rPr>
           <w:rFonts w:ascii="Lucida Console" w:hAnsi="Lucida Console" w:cs="Lucida Console"/>
@@ -97,7 +117,6 @@
         <w:t>git</w:t>
       </w:r>
       <w:proofErr w:type="spellEnd"/>
-      <w:proofErr w:type="gramEnd"/>
       <w:r>
         <w:rPr>
           <w:rFonts w:ascii="Lucida Console" w:hAnsi="Lucida Console" w:cs="Lucida Console"/>
@@ -133,6 +152,11 @@
     </w:p>
     <w:p>
       <w:pPr>
+        <w:pStyle w:val="Prrafodelista"/>
+        <w:numPr>
+          <w:ilvl w:val="0"/>
+          <w:numId w:val="1"/>
+        </w:numPr>
         <w:autoSpaceDE w:val="0"/>
         <w:autoSpaceDN w:val="0"/>
         <w:adjustRightInd w:val="0"/>
@@ -144,7 +168,6 @@
         </w:rPr>
       </w:pPr>
       <w:proofErr w:type="spellStart"/>
-      <w:proofErr w:type="gramStart"/>
       <w:r>
         <w:rPr>
           <w:rFonts w:ascii="Lucida Console" w:hAnsi="Lucida Console" w:cs="Lucida Console"/>
@@ -154,7 +177,6 @@
         <w:t>git</w:t>
       </w:r>
       <w:proofErr w:type="spellEnd"/>
-      <w:proofErr w:type="gramEnd"/>
       <w:r>
         <w:rPr>
           <w:rFonts w:ascii="Lucida Console" w:hAnsi="Lucida Console" w:cs="Lucida Console"/>
@@ -202,13 +224,37 @@
     </w:p>
     <w:p>
       <w:pPr>
-        <w:rPr>
-          <w:lang w:val="es-MX"/>
-        </w:rPr>
-      </w:pPr>
+        <w:pStyle w:val="Prrafodelista"/>
+        <w:numPr>
+          <w:ilvl w:val="0"/>
+          <w:numId w:val="1"/>
+        </w:numPr>
+        <w:rPr>
+          <w:lang w:val="es-MX"/>
+        </w:rPr>
+      </w:pPr>
+      <w:proofErr w:type="spellStart"/>
+      <w:r>
+        <w:rPr>
+          <w:lang w:val="es-MX"/>
+        </w:rPr>
+        <w:t>Git</w:t>
+      </w:r>
+      <w:proofErr w:type="spellEnd"/>
+      <w:r>
+        <w:rPr>
+          <w:lang w:val="es-MX"/>
+        </w:rPr>
+        <w:t xml:space="preserve"> status</w:t>
+      </w:r>
     </w:p>
     <w:p>
       <w:pPr>
+        <w:pStyle w:val="Prrafodelista"/>
+        <w:numPr>
+          <w:ilvl w:val="0"/>
+          <w:numId w:val="1"/>
+        </w:numPr>
         <w:rPr>
           <w:lang w:val="es-MX"/>
         </w:rPr>
@@ -225,11 +271,38 @@
         <w:rPr>
           <w:lang w:val="es-MX"/>
         </w:rPr>
-        <w:t xml:space="preserve"> status</w:t>
+        <w:t xml:space="preserve"> </w:t>
+      </w:r>
+      <w:proofErr w:type="spellStart"/>
+      <w:proofErr w:type="gramStart"/>
+      <w:r>
+        <w:rPr>
+          <w:lang w:val="es-MX"/>
+        </w:rPr>
+        <w:t>add</w:t>
+      </w:r>
+      <w:proofErr w:type="spellEnd"/>
+      <w:r>
+        <w:rPr>
+          <w:lang w:val="es-MX"/>
+        </w:rPr>
+        <w:t xml:space="preserve"> .</w:t>
+      </w:r>
+      <w:proofErr w:type="gramEnd"/>
+      <w:r>
+        <w:rPr>
+          <w:lang w:val="es-MX"/>
+        </w:rPr>
+        <w:t xml:space="preserve"> (sube todos los cambios)</w:t>
       </w:r>
     </w:p>
     <w:p>
       <w:pPr>
+        <w:pStyle w:val="Prrafodelista"/>
+        <w:numPr>
+          <w:ilvl w:val="0"/>
+          <w:numId w:val="1"/>
+        </w:numPr>
         <w:rPr>
           <w:lang w:val="es-MX"/>
         </w:rPr>
@@ -249,44 +322,41 @@
         <w:t xml:space="preserve"> </w:t>
       </w:r>
       <w:proofErr w:type="spellStart"/>
-      <w:proofErr w:type="gramStart"/>
-      <w:r>
-        <w:rPr>
-          <w:lang w:val="es-MX"/>
-        </w:rPr>
-        <w:t>add</w:t>
-      </w:r>
-      <w:proofErr w:type="spellEnd"/>
-      <w:r>
-        <w:rPr>
-          <w:lang w:val="es-MX"/>
-        </w:rPr>
-        <w:t xml:space="preserve"> .</w:t>
-      </w:r>
-      <w:proofErr w:type="gramEnd"/>
-      <w:r>
-        <w:rPr>
-          <w:lang w:val="es-MX"/>
-        </w:rPr>
-        <w:t xml:space="preserve"> (</w:t>
-      </w:r>
-      <w:proofErr w:type="gramStart"/>
-      <w:r>
-        <w:rPr>
-          <w:lang w:val="es-MX"/>
-        </w:rPr>
-        <w:t>sube</w:t>
-      </w:r>
-      <w:proofErr w:type="gramEnd"/>
-      <w:r>
-        <w:rPr>
-          <w:lang w:val="es-MX"/>
-        </w:rPr>
-        <w:t xml:space="preserve"> todos los cambios)</w:t>
+      <w:r>
+        <w:rPr>
+          <w:lang w:val="es-MX"/>
+        </w:rPr>
+        <w:t>rm</w:t>
+      </w:r>
+      <w:proofErr w:type="spellEnd"/>
+      <w:r>
+        <w:rPr>
+          <w:lang w:val="es-MX"/>
+        </w:rPr>
+        <w:t xml:space="preserve"> –</w:t>
+      </w:r>
+      <w:proofErr w:type="spellStart"/>
+      <w:r>
+        <w:rPr>
+          <w:lang w:val="es-MX"/>
+        </w:rPr>
+        <w:t>cached</w:t>
+      </w:r>
+      <w:proofErr w:type="spellEnd"/>
+      <w:r>
+        <w:rPr>
+          <w:lang w:val="es-MX"/>
+        </w:rPr>
+        <w:t xml:space="preserve"> “archivo” saca el archivo del cache</w:t>
       </w:r>
     </w:p>
     <w:p>
       <w:pPr>
+        <w:pStyle w:val="Prrafodelista"/>
+        <w:numPr>
+          <w:ilvl w:val="0"/>
+          <w:numId w:val="1"/>
+        </w:numPr>
         <w:rPr>
           <w:lang w:val="es-MX"/>
         </w:rPr>
@@ -310,32 +380,37 @@
         <w:rPr>
           <w:lang w:val="es-MX"/>
         </w:rPr>
-        <w:t>rm</w:t>
-      </w:r>
-      <w:proofErr w:type="spellEnd"/>
-      <w:r>
-        <w:rPr>
-          <w:lang w:val="es-MX"/>
-        </w:rPr>
-        <w:t xml:space="preserve"> –</w:t>
-      </w:r>
-      <w:proofErr w:type="spellStart"/>
-      <w:r>
-        <w:rPr>
-          <w:lang w:val="es-MX"/>
-        </w:rPr>
-        <w:t>cached</w:t>
-      </w:r>
-      <w:proofErr w:type="spellEnd"/>
-      <w:r>
-        <w:rPr>
-          <w:lang w:val="es-MX"/>
-        </w:rPr>
-        <w:t xml:space="preserve"> “archivo” saca el archivo del cache</w:t>
+        <w:t>commit</w:t>
+      </w:r>
+      <w:proofErr w:type="spellEnd"/>
+      <w:r>
+        <w:rPr>
+          <w:lang w:val="es-MX"/>
+        </w:rPr>
+        <w:t xml:space="preserve"> –m “mensaje descriptivo de lo que </w:t>
+      </w:r>
+      <w:proofErr w:type="spellStart"/>
+      <w:r>
+        <w:rPr>
+          <w:lang w:val="es-MX"/>
+        </w:rPr>
+        <w:t>comite</w:t>
+      </w:r>
+      <w:proofErr w:type="spellEnd"/>
+      <w:r>
+        <w:rPr>
+          <w:lang w:val="es-MX"/>
+        </w:rPr>
+        <w:t>”</w:t>
       </w:r>
     </w:p>
     <w:p>
       <w:pPr>
+        <w:pStyle w:val="Prrafodelista"/>
+        <w:numPr>
+          <w:ilvl w:val="0"/>
+          <w:numId w:val="1"/>
+        </w:numPr>
         <w:rPr>
           <w:lang w:val="es-MX"/>
         </w:rPr>
@@ -366,16 +441,392 @@
         <w:rPr>
           <w:lang w:val="es-MX"/>
         </w:rPr>
-        <w:t xml:space="preserve"> –m “mensaje descriptivo de lo que comite</w:t>
-      </w:r>
+        <w:t xml:space="preserve"> –am “” hace un </w:t>
+      </w:r>
+      <w:proofErr w:type="spellStart"/>
+      <w:r>
+        <w:rPr>
+          <w:lang w:val="es-MX"/>
+        </w:rPr>
+        <w:t>git</w:t>
+      </w:r>
+      <w:proofErr w:type="spellEnd"/>
+      <w:r>
+        <w:rPr>
+          <w:lang w:val="es-MX"/>
+        </w:rPr>
+        <w:t xml:space="preserve"> </w:t>
+      </w:r>
+      <w:proofErr w:type="spellStart"/>
+      <w:r>
+        <w:rPr>
+          <w:lang w:val="es-MX"/>
+        </w:rPr>
+        <w:t>add</w:t>
+      </w:r>
+      <w:proofErr w:type="spellEnd"/>
+      <w:r>
+        <w:rPr>
+          <w:lang w:val="es-MX"/>
+        </w:rPr>
+        <w:t xml:space="preserve"> y un </w:t>
+      </w:r>
+      <w:proofErr w:type="spellStart"/>
+      <w:r>
+        <w:rPr>
+          <w:lang w:val="es-MX"/>
+        </w:rPr>
+        <w:t>git</w:t>
+      </w:r>
+      <w:proofErr w:type="spellEnd"/>
+      <w:r>
+        <w:rPr>
+          <w:lang w:val="es-MX"/>
+        </w:rPr>
+        <w:t xml:space="preserve"> </w:t>
+      </w:r>
+      <w:proofErr w:type="spellStart"/>
+      <w:r>
+        <w:rPr>
+          <w:lang w:val="es-MX"/>
+        </w:rPr>
+        <w:t>commit</w:t>
+      </w:r>
+      <w:proofErr w:type="spellEnd"/>
+      <w:r>
+        <w:rPr>
+          <w:lang w:val="es-MX"/>
+        </w:rPr>
+        <w:t xml:space="preserve"> a la vez</w:t>
+      </w:r>
+    </w:p>
+    <w:p>
+      <w:pPr>
+        <w:pStyle w:val="Prrafodelista"/>
+        <w:numPr>
+          <w:ilvl w:val="0"/>
+          <w:numId w:val="1"/>
+        </w:numPr>
+        <w:rPr>
+          <w:lang w:val="es-MX"/>
+        </w:rPr>
+      </w:pPr>
+      <w:proofErr w:type="spellStart"/>
+      <w:r>
+        <w:rPr>
+          <w:lang w:val="es-MX"/>
+        </w:rPr>
+        <w:t>Git</w:t>
+      </w:r>
+      <w:proofErr w:type="spellEnd"/>
+      <w:r>
+        <w:rPr>
+          <w:lang w:val="es-MX"/>
+        </w:rPr>
+        <w:t xml:space="preserve"> log (veo cada </w:t>
+      </w:r>
+      <w:proofErr w:type="spellStart"/>
+      <w:r>
+        <w:rPr>
+          <w:lang w:val="es-MX"/>
+        </w:rPr>
+        <w:t>commit</w:t>
+      </w:r>
+      <w:proofErr w:type="spellEnd"/>
+      <w:r>
+        <w:rPr>
+          <w:lang w:val="es-MX"/>
+        </w:rPr>
+        <w:t xml:space="preserve"> que hice)</w:t>
+      </w:r>
+    </w:p>
+    <w:p>
+      <w:pPr>
+        <w:pStyle w:val="Prrafodelista"/>
+        <w:numPr>
+          <w:ilvl w:val="0"/>
+          <w:numId w:val="1"/>
+        </w:numPr>
+        <w:rPr>
+          <w:lang w:val="es-MX"/>
+        </w:rPr>
+      </w:pPr>
+      <w:proofErr w:type="spellStart"/>
+      <w:r>
+        <w:rPr>
+          <w:lang w:val="es-MX"/>
+        </w:rPr>
+        <w:t>Goy</w:t>
+      </w:r>
+      <w:proofErr w:type="spellEnd"/>
+      <w:r>
+        <w:rPr>
+          <w:lang w:val="es-MX"/>
+        </w:rPr>
+        <w:t xml:space="preserve"> log –</w:t>
+      </w:r>
+      <w:proofErr w:type="spellStart"/>
+      <w:r>
+        <w:rPr>
+          <w:lang w:val="es-MX"/>
+        </w:rPr>
+        <w:t>stat</w:t>
+      </w:r>
+      <w:proofErr w:type="spellEnd"/>
+      <w:r>
+        <w:rPr>
+          <w:lang w:val="es-MX"/>
+        </w:rPr>
+        <w:t xml:space="preserve"> comenta en que archivos hubo modificaciones</w:t>
+      </w:r>
+    </w:p>
+    <w:p>
+      <w:pPr>
+        <w:pStyle w:val="Prrafodelista"/>
+        <w:numPr>
+          <w:ilvl w:val="0"/>
+          <w:numId w:val="1"/>
+        </w:numPr>
+        <w:rPr>
+          <w:lang w:val="es-MX"/>
+        </w:rPr>
+      </w:pPr>
+      <w:proofErr w:type="spellStart"/>
+      <w:r>
+        <w:rPr>
+          <w:lang w:val="es-MX"/>
+        </w:rPr>
+        <w:t>Git</w:t>
+      </w:r>
+      <w:proofErr w:type="spellEnd"/>
+      <w:r>
+        <w:rPr>
+          <w:lang w:val="es-MX"/>
+        </w:rPr>
+        <w:t xml:space="preserve"> show (muestra la </w:t>
+      </w:r>
+      <w:proofErr w:type="spellStart"/>
+      <w:r>
+        <w:rPr>
+          <w:lang w:val="es-MX"/>
+        </w:rPr>
+        <w:t>ultima</w:t>
+      </w:r>
+      <w:proofErr w:type="spellEnd"/>
+      <w:r>
+        <w:rPr>
+          <w:lang w:val="es-MX"/>
+        </w:rPr>
+        <w:t xml:space="preserve"> modificación del código)</w:t>
+      </w:r>
+    </w:p>
+    <w:p>
+      <w:pPr>
+        <w:rPr>
+          <w:lang w:val="es-MX"/>
+        </w:rPr>
+      </w:pPr>
+      <w:r>
+        <w:rPr>
+          <w:lang w:val="es-MX"/>
+        </w:rPr>
+        <w:t>PARA CONFIGURAR GIT EN VCODE</w:t>
+      </w:r>
+    </w:p>
+    <w:p>
+      <w:pPr>
+        <w:pStyle w:val="Prrafodelista"/>
+        <w:numPr>
+          <w:ilvl w:val="0"/>
+          <w:numId w:val="2"/>
+        </w:numPr>
+        <w:rPr>
+          <w:lang w:val="es-MX"/>
+        </w:rPr>
+      </w:pPr>
+      <w:r>
+        <w:rPr>
+          <w:lang w:val="es-MX"/>
+        </w:rPr>
+        <w:t xml:space="preserve">Abrir visual </w:t>
+      </w:r>
+      <w:proofErr w:type="spellStart"/>
+      <w:r>
+        <w:rPr>
+          <w:lang w:val="es-MX"/>
+        </w:rPr>
+        <w:t>studio</w:t>
+      </w:r>
+      <w:proofErr w:type="spellEnd"/>
+      <w:r>
+        <w:rPr>
+          <w:lang w:val="es-MX"/>
+        </w:rPr>
+        <w:t xml:space="preserve"> </w:t>
+      </w:r>
+      <w:proofErr w:type="spellStart"/>
+      <w:r>
+        <w:rPr>
+          <w:lang w:val="es-MX"/>
+        </w:rPr>
+        <w:t>code</w:t>
+      </w:r>
+      <w:proofErr w:type="spellEnd"/>
+      <w:r>
+        <w:rPr>
+          <w:lang w:val="es-MX"/>
+        </w:rPr>
+        <w:t xml:space="preserve">: </w:t>
+      </w:r>
+      <w:proofErr w:type="spellStart"/>
+      <w:proofErr w:type="gramStart"/>
+      <w:r>
+        <w:rPr>
+          <w:lang w:val="es-MX"/>
+        </w:rPr>
+        <w:t>code</w:t>
+      </w:r>
+      <w:proofErr w:type="spellEnd"/>
+      <w:r>
+        <w:rPr>
+          <w:lang w:val="es-MX"/>
+        </w:rPr>
+        <w:t xml:space="preserve"> .</w:t>
+      </w:r>
+      <w:proofErr w:type="gramEnd"/>
+    </w:p>
+    <w:p>
+      <w:pPr>
+        <w:pStyle w:val="Prrafodelista"/>
+        <w:numPr>
+          <w:ilvl w:val="0"/>
+          <w:numId w:val="2"/>
+        </w:numPr>
+        <w:rPr>
+          <w:lang w:val="es-MX"/>
+        </w:rPr>
+      </w:pPr>
+      <w:r>
+        <w:rPr>
+          <w:lang w:val="es-MX"/>
+        </w:rPr>
+        <w:t xml:space="preserve">En el visual , control </w:t>
+      </w:r>
+      <w:proofErr w:type="spellStart"/>
+      <w:r>
+        <w:rPr>
+          <w:lang w:val="es-MX"/>
+        </w:rPr>
+        <w:t>shift</w:t>
+      </w:r>
+      <w:proofErr w:type="spellEnd"/>
+      <w:r>
+        <w:rPr>
+          <w:lang w:val="es-MX"/>
+        </w:rPr>
+        <w:t xml:space="preserve"> P para abrir ventana y poner: </w:t>
+      </w:r>
+      <w:r>
+        <w:rPr>
+          <w:lang w:val="es-MX"/>
+        </w:rPr>
+        <w:t xml:space="preserve">terminal: </w:t>
+      </w:r>
+      <w:proofErr w:type="spellStart"/>
+      <w:r>
+        <w:rPr>
+          <w:lang w:val="es-MX"/>
+        </w:rPr>
+        <w:t>select</w:t>
+      </w:r>
+      <w:proofErr w:type="spellEnd"/>
+      <w:r>
+        <w:rPr>
+          <w:lang w:val="es-MX"/>
+        </w:rPr>
+        <w:t xml:space="preserve"> default </w:t>
+      </w:r>
+      <w:proofErr w:type="spellStart"/>
+      <w:r>
+        <w:rPr>
+          <w:lang w:val="es-MX"/>
+        </w:rPr>
+        <w:t>profile</w:t>
+      </w:r>
+      <w:proofErr w:type="spellEnd"/>
+    </w:p>
+    <w:p>
+      <w:pPr>
+        <w:pStyle w:val="Prrafodelista"/>
+        <w:numPr>
+          <w:ilvl w:val="0"/>
+          <w:numId w:val="2"/>
+        </w:numPr>
+        <w:rPr>
+          <w:lang w:val="es-MX"/>
+        </w:rPr>
+      </w:pPr>
+      <w:proofErr w:type="spellStart"/>
+      <w:r>
+        <w:rPr>
+          <w:lang w:val="es-MX"/>
+        </w:rPr>
+        <w:t>Aca</w:t>
+      </w:r>
+      <w:proofErr w:type="spellEnd"/>
+      <w:r>
+        <w:rPr>
+          <w:lang w:val="es-MX"/>
+        </w:rPr>
+        <w:t xml:space="preserve"> selecciono </w:t>
+      </w:r>
+      <w:proofErr w:type="spellStart"/>
+      <w:r>
+        <w:rPr>
+          <w:lang w:val="es-MX"/>
+        </w:rPr>
+        <w:t>git</w:t>
+      </w:r>
+      <w:proofErr w:type="spellEnd"/>
+      <w:r>
+        <w:rPr>
+          <w:lang w:val="es-MX"/>
+        </w:rPr>
+        <w:t xml:space="preserve"> y en el terminal me va a apa</w:t>
+      </w:r>
+      <w:r>
+        <w:rPr>
+          <w:lang w:val="es-MX"/>
+        </w:rPr>
+        <w:t>re</w:t>
+      </w:r>
+      <w:r>
+        <w:rPr>
+          <w:lang w:val="es-MX"/>
+        </w:rPr>
+        <w:t>c</w:t>
+      </w:r>
+      <w:r>
+        <w:rPr>
+          <w:lang w:val="es-MX"/>
+        </w:rPr>
+        <w:t>e</w:t>
+      </w:r>
+      <w:r>
+        <w:rPr>
+          <w:lang w:val="es-MX"/>
+        </w:rPr>
+        <w:t>r la consola de GIT</w:t>
+      </w:r>
+    </w:p>
+    <w:p>
+      <w:pPr>
+        <w:rPr>
+          <w:lang w:val="es-MX"/>
+        </w:rPr>
+      </w:pPr>
       <w:bookmarkStart w:id="0" w:name="_GoBack"/>
       <w:bookmarkEnd w:id="0"/>
-      <w:r>
-        <w:rPr>
-          <w:lang w:val="es-MX"/>
-        </w:rPr>
-        <w:t>”</w:t>
-      </w:r>
     </w:p>
     <w:p>
       <w:pPr>
@@ -392,6 +843,243 @@
     </w:sectPr>
   </w:body>
 </w:document>
+</file>
+
+<file path=word/numbering.xml><?xml version="1.0" encoding="utf-8"?>
+<w:numbering xmlns:wpc="http://schemas.microsoft.com/office/word/2010/wordprocessingCanvas" xmlns:mc="http://schemas.openxmlformats.org/markup-compatibility/2006" xmlns:o="urn:schemas-microsoft-com:office:office" xmlns:r="http://schemas.openxmlformats.org/officeDocument/2006/relationships" xmlns:m="http://schemas.openxmlformats.org/officeDocument/2006/math" xmlns:v="urn:schemas-microsoft-com:vml" xmlns:wp14="http://schemas.microsoft.com/office/word/2010/wordprocessingDrawing" xmlns:wp="http://schemas.openxmlformats.org/drawingml/2006/wordprocessingDrawing" xmlns:w10="urn:schemas-microsoft-com:office:word" xmlns:w="http://schemas.openxmlformats.org/wordprocessingml/2006/main" xmlns:w14="http://schemas.microsoft.com/office/word/2010/wordml" xmlns:w15="http://schemas.microsoft.com/office/word/2012/wordml" xmlns:wpg="http://schemas.microsoft.com/office/word/2010/wordprocessingGroup" xmlns:wpi="http://schemas.microsoft.com/office/word/2010/wordprocessingInk" xmlns:wne="http://schemas.microsoft.com/office/word/2006/wordml" xmlns:wps="http://schemas.microsoft.com/office/word/2010/wordprocessingShape" mc:Ignorable="w14 w15 wp14">
+  <w:abstractNum w:abstractNumId="0" w15:restartNumberingAfterBreak="0">
+    <w:nsid w:val="54DD6C64"/>
+    <w:multiLevelType w:val="hybridMultilevel"/>
+    <w:tmpl w:val="14C41692"/>
+    <w:lvl w:ilvl="0" w:tplc="2C0A0001">
+      <w:start w:val="1"/>
+      <w:numFmt w:val="bullet"/>
+      <w:lvlText w:val=""/>
+      <w:lvlJc w:val="left"/>
+      <w:pPr>
+        <w:ind w:left="720" w:hanging="360"/>
+      </w:pPr>
+      <w:rPr>
+        <w:rFonts w:ascii="Symbol" w:hAnsi="Symbol" w:hint="default"/>
+      </w:rPr>
+    </w:lvl>
+    <w:lvl w:ilvl="1" w:tplc="2C0A0003" w:tentative="1">
+      <w:start w:val="1"/>
+      <w:numFmt w:val="bullet"/>
+      <w:lvlText w:val="o"/>
+      <w:lvlJc w:val="left"/>
+      <w:pPr>
+        <w:ind w:left="1440" w:hanging="360"/>
+      </w:pPr>
+      <w:rPr>
+        <w:rFonts w:ascii="Courier New" w:hAnsi="Courier New" w:cs="Courier New" w:hint="default"/>
+      </w:rPr>
+    </w:lvl>
+    <w:lvl w:ilvl="2" w:tplc="2C0A0005" w:tentative="1">
+      <w:start w:val="1"/>
+      <w:numFmt w:val="bullet"/>
+      <w:lvlText w:val=""/>
+      <w:lvlJc w:val="left"/>
+      <w:pPr>
+        <w:ind w:left="2160" w:hanging="360"/>
+      </w:pPr>
+      <w:rPr>
+        <w:rFonts w:ascii="Wingdings" w:hAnsi="Wingdings" w:hint="default"/>
+      </w:rPr>
+    </w:lvl>
+    <w:lvl w:ilvl="3" w:tplc="2C0A0001" w:tentative="1">
+      <w:start w:val="1"/>
+      <w:numFmt w:val="bullet"/>
+      <w:lvlText w:val=""/>
+      <w:lvlJc w:val="left"/>
+      <w:pPr>
+        <w:ind w:left="2880" w:hanging="360"/>
+      </w:pPr>
+      <w:rPr>
+        <w:rFonts w:ascii="Symbol" w:hAnsi="Symbol" w:hint="default"/>
+      </w:rPr>
+    </w:lvl>
+    <w:lvl w:ilvl="4" w:tplc="2C0A0003" w:tentative="1">
+      <w:start w:val="1"/>
+      <w:numFmt w:val="bullet"/>
+      <w:lvlText w:val="o"/>
+      <w:lvlJc w:val="left"/>
+      <w:pPr>
+        <w:ind w:left="3600" w:hanging="360"/>
+      </w:pPr>
+      <w:rPr>
+        <w:rFonts w:ascii="Courier New" w:hAnsi="Courier New" w:cs="Courier New" w:hint="default"/>
+      </w:rPr>
+    </w:lvl>
+    <w:lvl w:ilvl="5" w:tplc="2C0A0005" w:tentative="1">
+      <w:start w:val="1"/>
+      <w:numFmt w:val="bullet"/>
+      <w:lvlText w:val=""/>
+      <w:lvlJc w:val="left"/>
+      <w:pPr>
+        <w:ind w:left="4320" w:hanging="360"/>
+      </w:pPr>
+      <w:rPr>
+        <w:rFonts w:ascii="Wingdings" w:hAnsi="Wingdings" w:hint="default"/>
+      </w:rPr>
+    </w:lvl>
+    <w:lvl w:ilvl="6" w:tplc="2C0A0001" w:tentative="1">
+      <w:start w:val="1"/>
+      <w:numFmt w:val="bullet"/>
+      <w:lvlText w:val=""/>
+      <w:lvlJc w:val="left"/>
+      <w:pPr>
+        <w:ind w:left="5040" w:hanging="360"/>
+      </w:pPr>
+      <w:rPr>
+        <w:rFonts w:ascii="Symbol" w:hAnsi="Symbol" w:hint="default"/>
+      </w:rPr>
+    </w:lvl>
+    <w:lvl w:ilvl="7" w:tplc="2C0A0003" w:tentative="1">
+      <w:start w:val="1"/>
+      <w:numFmt w:val="bullet"/>
+      <w:lvlText w:val="o"/>
+      <w:lvlJc w:val="left"/>
+      <w:pPr>
+        <w:ind w:left="5760" w:hanging="360"/>
+      </w:pPr>
+      <w:rPr>
+        <w:rFonts w:ascii="Courier New" w:hAnsi="Courier New" w:cs="Courier New" w:hint="default"/>
+      </w:rPr>
+    </w:lvl>
+    <w:lvl w:ilvl="8" w:tplc="2C0A0005" w:tentative="1">
+      <w:start w:val="1"/>
+      <w:numFmt w:val="bullet"/>
+      <w:lvlText w:val=""/>
+      <w:lvlJc w:val="left"/>
+      <w:pPr>
+        <w:ind w:left="6480" w:hanging="360"/>
+      </w:pPr>
+      <w:rPr>
+        <w:rFonts w:ascii="Wingdings" w:hAnsi="Wingdings" w:hint="default"/>
+      </w:rPr>
+    </w:lvl>
+  </w:abstractNum>
+  <w:abstractNum w:abstractNumId="1" w15:restartNumberingAfterBreak="0">
+    <w:nsid w:val="7E670367"/>
+    <w:multiLevelType w:val="hybridMultilevel"/>
+    <w:tmpl w:val="75AEF7D4"/>
+    <w:lvl w:ilvl="0" w:tplc="2C0A0001">
+      <w:start w:val="1"/>
+      <w:numFmt w:val="bullet"/>
+      <w:lvlText w:val=""/>
+      <w:lvlJc w:val="left"/>
+      <w:pPr>
+        <w:ind w:left="720" w:hanging="360"/>
+      </w:pPr>
+      <w:rPr>
+        <w:rFonts w:ascii="Symbol" w:hAnsi="Symbol" w:hint="default"/>
+      </w:rPr>
+    </w:lvl>
+    <w:lvl w:ilvl="1" w:tplc="2C0A0003" w:tentative="1">
+      <w:start w:val="1"/>
+      <w:numFmt w:val="bullet"/>
+      <w:lvlText w:val="o"/>
+      <w:lvlJc w:val="left"/>
+      <w:pPr>
+        <w:ind w:left="1440" w:hanging="360"/>
+      </w:pPr>
+      <w:rPr>
+        <w:rFonts w:ascii="Courier New" w:hAnsi="Courier New" w:cs="Courier New" w:hint="default"/>
+      </w:rPr>
+    </w:lvl>
+    <w:lvl w:ilvl="2" w:tplc="2C0A0005" w:tentative="1">
+      <w:start w:val="1"/>
+      <w:numFmt w:val="bullet"/>
+      <w:lvlText w:val=""/>
+      <w:lvlJc w:val="left"/>
+      <w:pPr>
+        <w:ind w:left="2160" w:hanging="360"/>
+      </w:pPr>
+      <w:rPr>
+        <w:rFonts w:ascii="Wingdings" w:hAnsi="Wingdings" w:hint="default"/>
+      </w:rPr>
+    </w:lvl>
+    <w:lvl w:ilvl="3" w:tplc="2C0A0001" w:tentative="1">
+      <w:start w:val="1"/>
+      <w:numFmt w:val="bullet"/>
+      <w:lvlText w:val=""/>
+      <w:lvlJc w:val="left"/>
+      <w:pPr>
+        <w:ind w:left="2880" w:hanging="360"/>
+      </w:pPr>
+      <w:rPr>
+        <w:rFonts w:ascii="Symbol" w:hAnsi="Symbol" w:hint="default"/>
+      </w:rPr>
+    </w:lvl>
+    <w:lvl w:ilvl="4" w:tplc="2C0A0003" w:tentative="1">
+      <w:start w:val="1"/>
+      <w:numFmt w:val="bullet"/>
+      <w:lvlText w:val="o"/>
+      <w:lvlJc w:val="left"/>
+      <w:pPr>
+        <w:ind w:left="3600" w:hanging="360"/>
+      </w:pPr>
+      <w:rPr>
+        <w:rFonts w:ascii="Courier New" w:hAnsi="Courier New" w:cs="Courier New" w:hint="default"/>
+      </w:rPr>
+    </w:lvl>
+    <w:lvl w:ilvl="5" w:tplc="2C0A0005" w:tentative="1">
+      <w:start w:val="1"/>
+      <w:numFmt w:val="bullet"/>
+      <w:lvlText w:val=""/>
+      <w:lvlJc w:val="left"/>
+      <w:pPr>
+        <w:ind w:left="4320" w:hanging="360"/>
+      </w:pPr>
+      <w:rPr>
+        <w:rFonts w:ascii="Wingdings" w:hAnsi="Wingdings" w:hint="default"/>
+      </w:rPr>
+    </w:lvl>
+    <w:lvl w:ilvl="6" w:tplc="2C0A0001" w:tentative="1">
+      <w:start w:val="1"/>
+      <w:numFmt w:val="bullet"/>
+      <w:lvlText w:val=""/>
+      <w:lvlJc w:val="left"/>
+      <w:pPr>
+        <w:ind w:left="5040" w:hanging="360"/>
+      </w:pPr>
+      <w:rPr>
+        <w:rFonts w:ascii="Symbol" w:hAnsi="Symbol" w:hint="default"/>
+      </w:rPr>
+    </w:lvl>
+    <w:lvl w:ilvl="7" w:tplc="2C0A0003" w:tentative="1">
+      <w:start w:val="1"/>
+      <w:numFmt w:val="bullet"/>
+      <w:lvlText w:val="o"/>
+      <w:lvlJc w:val="left"/>
+      <w:pPr>
+        <w:ind w:left="5760" w:hanging="360"/>
+      </w:pPr>
+      <w:rPr>
+        <w:rFonts w:ascii="Courier New" w:hAnsi="Courier New" w:cs="Courier New" w:hint="default"/>
+      </w:rPr>
+    </w:lvl>
+    <w:lvl w:ilvl="8" w:tplc="2C0A0005" w:tentative="1">
+      <w:start w:val="1"/>
+      <w:numFmt w:val="bullet"/>
+      <w:lvlText w:val=""/>
+      <w:lvlJc w:val="left"/>
+      <w:pPr>
+        <w:ind w:left="6480" w:hanging="360"/>
+      </w:pPr>
+      <w:rPr>
+        <w:rFonts w:ascii="Wingdings" w:hAnsi="Wingdings" w:hint="default"/>
+      </w:rPr>
+    </w:lvl>
+  </w:abstractNum>
+  <w:num w:numId="1">
+    <w:abstractNumId w:val="0"/>
+  </w:num>
+  <w:num w:numId="2">
+    <w:abstractNumId w:val="1"/>
+  </w:num>
+</w:numbering>
 </file>
 
 <file path=word/styles.xml><?xml version="1.0" encoding="utf-8"?>
@@ -815,6 +1503,17 @@
     <w:semiHidden/>
     <w:unhideWhenUsed/>
   </w:style>
+  <w:style w:type="paragraph" w:styleId="Prrafodelista">
+    <w:name w:val="List Paragraph"/>
+    <w:basedOn w:val="Normal"/>
+    <w:uiPriority w:val="34"/>
+    <w:qFormat/>
+    <w:rsid w:val="00D7687E"/>
+    <w:pPr>
+      <w:ind w:left="720"/>
+      <w:contextualSpacing/>
+    </w:pPr>
+  </w:style>
 </w:styles>
 </file>
 

</xml_diff>

<commit_message>
hago deploy en desarrollo
</commit_message>
<xml_diff>
--- a/Documentacion/Git init.docx
+++ b/Documentacion/Git init.docx
@@ -2,6 +2,22 @@
 <file path=word/document.xml><?xml version="1.0" encoding="utf-8"?>
 <w:document xmlns:wpc="http://schemas.microsoft.com/office/word/2010/wordprocessingCanvas" xmlns:mc="http://schemas.openxmlformats.org/markup-compatibility/2006" xmlns:o="urn:schemas-microsoft-com:office:office" xmlns:r="http://schemas.openxmlformats.org/officeDocument/2006/relationships" xmlns:m="http://schemas.openxmlformats.org/officeDocument/2006/math" xmlns:v="urn:schemas-microsoft-com:vml" xmlns:wp14="http://schemas.microsoft.com/office/word/2010/wordprocessingDrawing" xmlns:wp="http://schemas.openxmlformats.org/drawingml/2006/wordprocessingDrawing" xmlns:w10="urn:schemas-microsoft-com:office:word" xmlns:w="http://schemas.openxmlformats.org/wordprocessingml/2006/main" xmlns:w14="http://schemas.microsoft.com/office/word/2010/wordml" xmlns:w15="http://schemas.microsoft.com/office/word/2012/wordml" xmlns:wpg="http://schemas.microsoft.com/office/word/2010/wordprocessingGroup" xmlns:wpi="http://schemas.microsoft.com/office/word/2010/wordprocessingInk" xmlns:wne="http://schemas.microsoft.com/office/word/2006/wordml" xmlns:wps="http://schemas.microsoft.com/office/word/2010/wordprocessingShape" mc:Ignorable="w14 w15 wp14">
   <w:body>
+    <w:p>
+      <w:pPr>
+        <w:rPr>
+          <w:b/>
+          <w:lang w:val="es-MX"/>
+        </w:rPr>
+      </w:pPr>
+      <w:r>
+        <w:rPr>
+          <w:b/>
+          <w:highlight w:val="yellow"/>
+          <w:lang w:val="es-MX"/>
+        </w:rPr>
+        <w:t>Comandos GIT</w:t>
+      </w:r>
+    </w:p>
     <w:p>
       <w:pPr>
         <w:pStyle w:val="Prrafodelista"/>
@@ -623,11 +639,14 @@
     <w:p>
       <w:pPr>
         <w:rPr>
-          <w:lang w:val="es-MX"/>
-        </w:rPr>
-      </w:pPr>
-      <w:r>
-        <w:rPr>
+          <w:b/>
+          <w:lang w:val="es-MX"/>
+        </w:rPr>
+      </w:pPr>
+      <w:r>
+        <w:rPr>
+          <w:b/>
+          <w:highlight w:val="yellow"/>
           <w:lang w:val="es-MX"/>
         </w:rPr>
         <w:t>PARA CONFIGURAR GIT EN VCODE</w:t>
@@ -822,11 +841,564 @@
     <w:p>
       <w:pPr>
         <w:rPr>
+          <w:b/>
+          <w:lang w:val="es-MX"/>
+        </w:rPr>
+      </w:pPr>
+      <w:r>
+        <w:rPr>
+          <w:b/>
+          <w:highlight w:val="yellow"/>
+          <w:lang w:val="es-MX"/>
+        </w:rPr>
+        <w:t>PARA SUBIR LA INFO a GITHUB</w:t>
+      </w:r>
+    </w:p>
+    <w:p>
+      <w:pPr>
+        <w:rPr>
+          <w:lang w:val="es-MX"/>
+        </w:rPr>
+      </w:pPr>
+      <w:r>
+        <w:rPr>
+          <w:lang w:val="es-MX"/>
+        </w:rPr>
+        <w:t xml:space="preserve">Una vez que me registre y cree un proyecto, </w:t>
+      </w:r>
+      <w:proofErr w:type="spellStart"/>
+      <w:r>
+        <w:rPr>
+          <w:lang w:val="es-MX"/>
+        </w:rPr>
+        <w:t>githu</w:t>
+      </w:r>
+      <w:r>
+        <w:rPr>
+          <w:lang w:val="es-MX"/>
+        </w:rPr>
+        <w:t>b</w:t>
+      </w:r>
+      <w:proofErr w:type="spellEnd"/>
+      <w:r>
+        <w:rPr>
+          <w:lang w:val="es-MX"/>
+        </w:rPr>
+        <w:t xml:space="preserve"> me da tres líneas para subirlo</w:t>
+      </w:r>
+    </w:p>
+    <w:p>
+      <w:pPr>
+        <w:rPr>
+          <w:lang w:val="es-MX"/>
+        </w:rPr>
+      </w:pPr>
+      <w:proofErr w:type="spellStart"/>
+      <w:r>
+        <w:rPr>
+          <w:highlight w:val="yellow"/>
+          <w:lang w:val="es-MX"/>
+        </w:rPr>
+        <w:t>Git</w:t>
+      </w:r>
+      <w:proofErr w:type="spellEnd"/>
+      <w:r>
+        <w:rPr>
+          <w:highlight w:val="yellow"/>
+          <w:lang w:val="es-MX"/>
+        </w:rPr>
+        <w:t xml:space="preserve"> </w:t>
+      </w:r>
+      <w:proofErr w:type="spellStart"/>
+      <w:r>
+        <w:rPr>
+          <w:highlight w:val="yellow"/>
+          <w:lang w:val="es-MX"/>
+        </w:rPr>
+        <w:t>remote</w:t>
+      </w:r>
+      <w:proofErr w:type="spellEnd"/>
+      <w:r>
+        <w:rPr>
+          <w:highlight w:val="yellow"/>
+          <w:lang w:val="es-MX"/>
+        </w:rPr>
+        <w:t xml:space="preserve"> </w:t>
+      </w:r>
+      <w:proofErr w:type="spellStart"/>
+      <w:r>
+        <w:rPr>
+          <w:highlight w:val="yellow"/>
+          <w:lang w:val="es-MX"/>
+        </w:rPr>
+        <w:t>add</w:t>
+      </w:r>
+      <w:proofErr w:type="spellEnd"/>
+      <w:r>
+        <w:rPr>
+          <w:highlight w:val="yellow"/>
+          <w:lang w:val="es-MX"/>
+        </w:rPr>
+        <w:t xml:space="preserve"> </w:t>
+      </w:r>
+      <w:proofErr w:type="spellStart"/>
+      <w:r>
+        <w:rPr>
+          <w:highlight w:val="yellow"/>
+          <w:lang w:val="es-MX"/>
+        </w:rPr>
+        <w:t>origin</w:t>
+      </w:r>
+      <w:proofErr w:type="spellEnd"/>
+      <w:r>
+        <w:rPr>
+          <w:highlight w:val="yellow"/>
+          <w:lang w:val="es-MX"/>
+        </w:rPr>
+        <w:t xml:space="preserve"> https://....</w:t>
+      </w:r>
+      <w:r>
+        <w:rPr>
+          <w:lang w:val="es-MX"/>
+        </w:rPr>
+        <w:t xml:space="preserve"> (</w:t>
+      </w:r>
+      <w:proofErr w:type="gramStart"/>
+      <w:r>
+        <w:rPr>
+          <w:lang w:val="es-MX"/>
+        </w:rPr>
+        <w:t>te</w:t>
+      </w:r>
+      <w:proofErr w:type="gramEnd"/>
+      <w:r>
+        <w:rPr>
+          <w:lang w:val="es-MX"/>
+        </w:rPr>
+        <w:t xml:space="preserve"> lo da </w:t>
+      </w:r>
+      <w:proofErr w:type="spellStart"/>
+      <w:r>
+        <w:rPr>
+          <w:lang w:val="es-MX"/>
+        </w:rPr>
+        <w:t>githu</w:t>
+      </w:r>
+      <w:r>
+        <w:rPr>
+          <w:lang w:val="es-MX"/>
+        </w:rPr>
+        <w:t>b</w:t>
+      </w:r>
+      <w:proofErr w:type="spellEnd"/>
+      <w:r>
+        <w:rPr>
+          <w:lang w:val="es-MX"/>
+        </w:rPr>
+        <w:t xml:space="preserve"> </w:t>
+      </w:r>
+      <w:r>
+        <w:rPr>
+          <w:lang w:val="es-MX"/>
+        </w:rPr>
+        <w:t>)</w:t>
+      </w:r>
+    </w:p>
+    <w:p>
+      <w:pPr>
+        <w:rPr>
+          <w:lang w:val="es-MX"/>
+        </w:rPr>
+      </w:pPr>
+      <w:proofErr w:type="spellStart"/>
+      <w:r>
+        <w:rPr>
+          <w:highlight w:val="yellow"/>
+          <w:lang w:val="es-MX"/>
+        </w:rPr>
+        <w:t>Git</w:t>
+      </w:r>
+      <w:proofErr w:type="spellEnd"/>
+      <w:r>
+        <w:rPr>
+          <w:highlight w:val="yellow"/>
+          <w:lang w:val="es-MX"/>
+        </w:rPr>
+        <w:t xml:space="preserve"> </w:t>
+      </w:r>
+      <w:proofErr w:type="spellStart"/>
+      <w:r>
+        <w:rPr>
+          <w:highlight w:val="yellow"/>
+          <w:lang w:val="es-MX"/>
+        </w:rPr>
+        <w:t>branch</w:t>
+      </w:r>
+      <w:proofErr w:type="spellEnd"/>
+      <w:r>
+        <w:rPr>
+          <w:highlight w:val="yellow"/>
+          <w:lang w:val="es-MX"/>
+        </w:rPr>
+        <w:t xml:space="preserve"> –M </w:t>
+      </w:r>
+      <w:proofErr w:type="spellStart"/>
+      <w:r>
+        <w:rPr>
+          <w:highlight w:val="yellow"/>
+          <w:lang w:val="es-MX"/>
+        </w:rPr>
+        <w:t>main</w:t>
+      </w:r>
+      <w:proofErr w:type="spellEnd"/>
+      <w:r>
+        <w:rPr>
+          <w:highlight w:val="yellow"/>
+          <w:lang w:val="es-MX"/>
+        </w:rPr>
+        <w:t xml:space="preserve"> (</w:t>
+      </w:r>
+      <w:r>
+        <w:rPr>
+          <w:lang w:val="es-MX"/>
+        </w:rPr>
+        <w:t>me pone el nombre mail a mi proyecto)</w:t>
+      </w:r>
+    </w:p>
+    <w:p>
+      <w:pPr>
+        <w:rPr>
+          <w:lang w:val="es-MX"/>
+        </w:rPr>
+      </w:pPr>
+      <w:proofErr w:type="spellStart"/>
+      <w:r>
+        <w:rPr>
+          <w:highlight w:val="yellow"/>
+          <w:lang w:val="es-MX"/>
+        </w:rPr>
+        <w:t>Git</w:t>
+      </w:r>
+      <w:proofErr w:type="spellEnd"/>
+      <w:r>
+        <w:rPr>
+          <w:highlight w:val="yellow"/>
+          <w:lang w:val="es-MX"/>
+        </w:rPr>
+        <w:t xml:space="preserve"> </w:t>
+      </w:r>
+      <w:proofErr w:type="spellStart"/>
+      <w:r>
+        <w:rPr>
+          <w:highlight w:val="yellow"/>
+          <w:lang w:val="es-MX"/>
+        </w:rPr>
+        <w:t>push</w:t>
+      </w:r>
+      <w:proofErr w:type="spellEnd"/>
+      <w:r>
+        <w:rPr>
+          <w:highlight w:val="yellow"/>
+          <w:lang w:val="es-MX"/>
+        </w:rPr>
+        <w:t xml:space="preserve"> –u </w:t>
+      </w:r>
+      <w:proofErr w:type="spellStart"/>
+      <w:r>
+        <w:rPr>
+          <w:highlight w:val="yellow"/>
+          <w:lang w:val="es-MX"/>
+        </w:rPr>
+        <w:t>origin</w:t>
+      </w:r>
+      <w:proofErr w:type="spellEnd"/>
+      <w:r>
+        <w:rPr>
+          <w:highlight w:val="yellow"/>
+          <w:lang w:val="es-MX"/>
+        </w:rPr>
+        <w:t xml:space="preserve"> </w:t>
+      </w:r>
+      <w:proofErr w:type="spellStart"/>
+      <w:r>
+        <w:rPr>
+          <w:highlight w:val="yellow"/>
+          <w:lang w:val="es-MX"/>
+        </w:rPr>
+        <w:t>main</w:t>
+      </w:r>
+      <w:proofErr w:type="spellEnd"/>
+      <w:r>
+        <w:rPr>
+          <w:highlight w:val="yellow"/>
+          <w:lang w:val="es-MX"/>
+        </w:rPr>
+        <w:t xml:space="preserve"> (para subir los archivos a </w:t>
+      </w:r>
+      <w:proofErr w:type="spellStart"/>
+      <w:r>
+        <w:rPr>
+          <w:highlight w:val="yellow"/>
+          <w:lang w:val="es-MX"/>
+        </w:rPr>
+        <w:t>github</w:t>
+      </w:r>
+      <w:proofErr w:type="spellEnd"/>
+      <w:r>
+        <w:rPr>
+          <w:highlight w:val="yellow"/>
+          <w:lang w:val="es-MX"/>
+        </w:rPr>
+        <w:t xml:space="preserve"> ¡!!!)</w:t>
+      </w:r>
+    </w:p>
+    <w:p>
+      <w:pPr>
+        <w:rPr>
+          <w:lang w:val="es-MX"/>
+        </w:rPr>
+      </w:pPr>
+      <w:proofErr w:type="spellStart"/>
+      <w:r>
+        <w:rPr>
+          <w:highlight w:val="yellow"/>
+          <w:lang w:val="es-MX"/>
+        </w:rPr>
+        <w:t>Git</w:t>
+      </w:r>
+      <w:proofErr w:type="spellEnd"/>
+      <w:r>
+        <w:rPr>
+          <w:highlight w:val="yellow"/>
+          <w:lang w:val="es-MX"/>
+        </w:rPr>
+        <w:t xml:space="preserve"> clone URL</w:t>
+      </w:r>
+      <w:r>
+        <w:rPr>
+          <w:lang w:val="es-MX"/>
+        </w:rPr>
+        <w:t xml:space="preserve"> (me copia la </w:t>
+      </w:r>
+      <w:proofErr w:type="spellStart"/>
+      <w:r>
+        <w:rPr>
+          <w:lang w:val="es-MX"/>
+        </w:rPr>
+        <w:t>info</w:t>
+      </w:r>
+      <w:proofErr w:type="spellEnd"/>
+      <w:r>
+        <w:rPr>
+          <w:lang w:val="es-MX"/>
+        </w:rPr>
+        <w:t xml:space="preserve"> de alguien desde el sitio)</w:t>
+      </w:r>
+    </w:p>
+    <w:p>
+      <w:pPr>
+        <w:rPr>
+          <w:lang w:val="es-MX"/>
+        </w:rPr>
+      </w:pPr>
+      <w:proofErr w:type="spellStart"/>
+      <w:r>
+        <w:rPr>
+          <w:highlight w:val="yellow"/>
+          <w:lang w:val="es-MX"/>
+        </w:rPr>
+        <w:t>Git</w:t>
+      </w:r>
+      <w:proofErr w:type="spellEnd"/>
+      <w:r>
+        <w:rPr>
+          <w:highlight w:val="yellow"/>
+          <w:lang w:val="es-MX"/>
+        </w:rPr>
+        <w:t xml:space="preserve"> </w:t>
+      </w:r>
+      <w:proofErr w:type="spellStart"/>
+      <w:r>
+        <w:rPr>
+          <w:highlight w:val="yellow"/>
+          <w:lang w:val="es-MX"/>
+        </w:rPr>
+        <w:t>pull</w:t>
+      </w:r>
+      <w:proofErr w:type="spellEnd"/>
+      <w:r>
+        <w:rPr>
+          <w:highlight w:val="yellow"/>
+          <w:lang w:val="es-MX"/>
+        </w:rPr>
+        <w:t xml:space="preserve"> </w:t>
+      </w:r>
+      <w:proofErr w:type="spellStart"/>
+      <w:r>
+        <w:rPr>
+          <w:highlight w:val="yellow"/>
+          <w:lang w:val="es-MX"/>
+        </w:rPr>
+        <w:t>origin</w:t>
+      </w:r>
+      <w:proofErr w:type="spellEnd"/>
+      <w:r>
+        <w:rPr>
+          <w:highlight w:val="yellow"/>
+          <w:lang w:val="es-MX"/>
+        </w:rPr>
+        <w:t xml:space="preserve"> </w:t>
+      </w:r>
+      <w:proofErr w:type="spellStart"/>
+      <w:r>
+        <w:rPr>
+          <w:highlight w:val="yellow"/>
+          <w:lang w:val="es-MX"/>
+        </w:rPr>
+        <w:t>main</w:t>
+      </w:r>
+      <w:proofErr w:type="spellEnd"/>
+      <w:r>
+        <w:rPr>
+          <w:lang w:val="es-MX"/>
+        </w:rPr>
+        <w:t xml:space="preserve"> </w:t>
+      </w:r>
+      <w:r>
+        <w:rPr>
+          <w:lang w:val="es-MX"/>
+        </w:rPr>
+        <w:t xml:space="preserve">Para bajarme los cambios que hizo otra persona </w:t>
+      </w:r>
+    </w:p>
+    <w:p>
+      <w:pPr>
+        <w:rPr>
+          <w:b/>
+          <w:lang w:val="es-MX"/>
+        </w:rPr>
+      </w:pPr>
+      <w:r>
+        <w:rPr>
+          <w:b/>
+          <w:highlight w:val="yellow"/>
+          <w:lang w:val="es-MX"/>
+        </w:rPr>
+        <w:t>CREAR UNA NUEVA RAMA</w:t>
+      </w:r>
+      <w:r>
+        <w:rPr>
+          <w:b/>
+          <w:lang w:val="es-MX"/>
+        </w:rPr>
+        <w:t xml:space="preserve"> </w:t>
+      </w:r>
+    </w:p>
+    <w:p>
+      <w:pPr>
+        <w:rPr>
+          <w:lang w:val="es-MX"/>
+        </w:rPr>
+      </w:pPr>
+      <w:proofErr w:type="spellStart"/>
+      <w:r>
+        <w:rPr>
+          <w:lang w:val="es-MX"/>
+        </w:rPr>
+        <w:t>Git</w:t>
+      </w:r>
+      <w:proofErr w:type="spellEnd"/>
+      <w:r>
+        <w:rPr>
+          <w:lang w:val="es-MX"/>
+        </w:rPr>
+        <w:t xml:space="preserve"> </w:t>
+      </w:r>
+      <w:proofErr w:type="spellStart"/>
+      <w:r>
+        <w:rPr>
+          <w:lang w:val="es-MX"/>
+        </w:rPr>
+        <w:t>branch</w:t>
+      </w:r>
+      <w:proofErr w:type="spellEnd"/>
+      <w:r>
+        <w:rPr>
+          <w:lang w:val="es-MX"/>
+        </w:rPr>
+        <w:t xml:space="preserve"> muestra las ramas</w:t>
+      </w:r>
+    </w:p>
+    <w:p>
+      <w:pPr>
+        <w:rPr>
+          <w:lang w:val="es-MX"/>
+        </w:rPr>
+      </w:pPr>
+      <w:proofErr w:type="spellStart"/>
+      <w:r>
+        <w:rPr>
+          <w:lang w:val="es-MX"/>
+        </w:rPr>
+        <w:t>Git</w:t>
+      </w:r>
+      <w:proofErr w:type="spellEnd"/>
+      <w:r>
+        <w:rPr>
+          <w:lang w:val="es-MX"/>
+        </w:rPr>
+        <w:t xml:space="preserve"> </w:t>
+      </w:r>
+      <w:proofErr w:type="spellStart"/>
+      <w:r>
+        <w:rPr>
+          <w:lang w:val="es-MX"/>
+        </w:rPr>
+        <w:t>branch</w:t>
+      </w:r>
+      <w:proofErr w:type="spellEnd"/>
+      <w:r>
+        <w:rPr>
+          <w:lang w:val="es-MX"/>
+        </w:rPr>
+        <w:t xml:space="preserve"> “nombre rama” ejemplo desarrollo. Crea una rama nueva</w:t>
+      </w:r>
+    </w:p>
+    <w:p>
+      <w:pPr>
+        <w:rPr>
           <w:lang w:val="es-MX"/>
         </w:rPr>
       </w:pPr>
       <w:bookmarkStart w:id="0" w:name="_GoBack"/>
       <w:bookmarkEnd w:id="0"/>
+      <w:r>
+        <w:rPr>
+          <w:lang w:val="es-MX"/>
+        </w:rPr>
+        <w:t xml:space="preserve"> </w:t>
+      </w:r>
+    </w:p>
+    <w:p>
+      <w:pPr>
+        <w:rPr>
+          <w:lang w:val="es-MX"/>
+        </w:rPr>
+      </w:pPr>
+    </w:p>
+    <w:p>
+      <w:pPr>
+        <w:rPr>
+          <w:lang w:val="es-MX"/>
+        </w:rPr>
+      </w:pPr>
+    </w:p>
+    <w:p>
+      <w:pPr>
+        <w:rPr>
+          <w:lang w:val="es-MX"/>
+        </w:rPr>
+      </w:pPr>
     </w:p>
     <w:p>
       <w:pPr>

</xml_diff>